<commit_message>
Update budget and punch list. Archive business related to stairs.
</commit_message>
<xml_diff>
--- a/000house/20140216 Porch and Master Bath/Contractors/punchList.docx
+++ b/000house/20140216 Porch and Master Bath/Contractors/punchList.docx
@@ -7,13 +7,320 @@
         <w:pStyle w:val="Heading1"/>
       </w:pPr>
       <w:r>
-        <w:t>Possible Change Orders</w:t>
-      </w:r>
-    </w:p>
-    <w:p>
+        <w:t>Punch List</w:t>
+      </w:r>
+      <w:r>
+        <w:t xml:space="preserve"> 6/3/16</w:t>
+      </w:r>
+    </w:p>
+    <w:p>
+      <w:r>
+        <w:t>Screens and window-opening hardware are missing from all windows.</w:t>
+      </w:r>
+    </w:p>
+    <w:p>
+      <w:r>
+        <w:t>Check all windows for damage and window restraints.</w:t>
+      </w:r>
+    </w:p>
+    <w:p>
+      <w:r>
+        <w:t>The exterior needs to be sealed thoroughly, especially at doors and windows.</w:t>
+      </w:r>
+    </w:p>
+    <w:p>
+      <w:r>
+        <w:t>The exterior needs to be painted.</w:t>
+      </w:r>
+    </w:p>
+    <w:p>
+      <w:pPr>
+        <w:pStyle w:val="Heading2"/>
+      </w:pPr>
+      <w:bookmarkStart w:id="0" w:name="_GoBack"/>
+      <w:r>
+        <w:t>Paint</w:t>
+      </w:r>
+    </w:p>
+    <w:p>
+      <w:r>
+        <w:t xml:space="preserve">Benjamin Moore's Moore Guard Low </w:t>
+      </w:r>
+      <w:proofErr w:type="spellStart"/>
+      <w:r>
+        <w:t>Lustre</w:t>
+      </w:r>
+      <w:proofErr w:type="spellEnd"/>
+      <w:r>
+        <w:t xml:space="preserve"> finish</w:t>
+      </w:r>
+    </w:p>
+    <w:p>
+      <w:pPr>
+        <w:pStyle w:val="ListParagraph"/>
+        <w:numPr>
+          <w:ilvl w:val="0"/>
+          <w:numId w:val="1"/>
+        </w:numPr>
+      </w:pPr>
+      <w:r>
+        <w:t>White= Snow White, oc-66</w:t>
+      </w:r>
+    </w:p>
+    <w:p>
+      <w:pPr>
+        <w:pStyle w:val="ListParagraph"/>
+        <w:numPr>
+          <w:ilvl w:val="0"/>
+          <w:numId w:val="1"/>
+        </w:numPr>
+      </w:pPr>
+      <w:r>
+        <w:t>Light brown= stone hearth, 984</w:t>
+      </w:r>
+    </w:p>
+    <w:p>
+      <w:pPr>
+        <w:pStyle w:val="ListParagraph"/>
+        <w:numPr>
+          <w:ilvl w:val="0"/>
+          <w:numId w:val="1"/>
+        </w:numPr>
+      </w:pPr>
+      <w:r>
+        <w:t>Dark brown=smoky ash, 986</w:t>
+      </w:r>
+    </w:p>
+    <w:p>
+      <w:r>
+        <w:t>Moore's Porch &amp; Deck enamel</w:t>
+      </w:r>
+      <w:r>
+        <w:t>, s</w:t>
+      </w:r>
+      <w:r>
+        <w:t>atin Finish</w:t>
+      </w:r>
+    </w:p>
+    <w:p>
+      <w:pPr>
+        <w:pStyle w:val="ListParagraph"/>
+        <w:numPr>
+          <w:ilvl w:val="0"/>
+          <w:numId w:val="1"/>
+        </w:numPr>
+      </w:pPr>
+      <w:r>
+        <w:t>Gray= stormy sky, 1616</w:t>
+      </w:r>
+    </w:p>
+    <w:bookmarkEnd w:id="0"/>
+    <w:p>
+      <w:pPr>
+        <w:pStyle w:val="Heading2"/>
+      </w:pPr>
+      <w:r>
+        <w:t>3</w:t>
+      </w:r>
+      <w:r>
+        <w:rPr>
+          <w:vertAlign w:val="superscript"/>
+        </w:rPr>
+        <w:t>rd</w:t>
+      </w:r>
+      <w:r>
+        <w:t xml:space="preserve"> Floor and Roof</w:t>
+      </w:r>
+    </w:p>
+    <w:p>
+      <w:r>
+        <w:t xml:space="preserve">Gutter does not drain completely at balcony. There is standing water on a dry day. </w:t>
+      </w:r>
       <w:proofErr w:type="gramStart"/>
       <w:r>
-        <w:t>Staircase 2</w:t>
+        <w:t>Possible other locations?</w:t>
+      </w:r>
+      <w:proofErr w:type="gramEnd"/>
+    </w:p>
+    <w:p>
+      <w:r>
+        <w:t xml:space="preserve">On a rainy day water is coming out of the bottom of the gutters, especially at bay window. </w:t>
+      </w:r>
+      <w:proofErr w:type="gramStart"/>
+      <w:r>
+        <w:t>Daylight between gutter and roof.</w:t>
+      </w:r>
+      <w:proofErr w:type="gramEnd"/>
+    </w:p>
+    <w:p>
+      <w:r>
+        <w:t xml:space="preserve">Crack in the NE corner of the cornice. Separation of cornice from wall at the SE corner; birds nesting. Opening still exists from removed gutter. </w:t>
+      </w:r>
+      <w:proofErr w:type="gramStart"/>
+      <w:r>
+        <w:t>Overall damage (sagging and separated seams) from walking on the eaves.</w:t>
+      </w:r>
+      <w:proofErr w:type="gramEnd"/>
+    </w:p>
+    <w:p>
+      <w:r>
+        <w:t xml:space="preserve">The </w:t>
+      </w:r>
+      <w:r>
+        <w:t xml:space="preserve">exterior </w:t>
+      </w:r>
+      <w:r>
+        <w:t xml:space="preserve">of </w:t>
+      </w:r>
+      <w:r>
+        <w:t xml:space="preserve">both sides of party wall in </w:t>
+      </w:r>
+      <w:r>
+        <w:t xml:space="preserve">front need waterproof </w:t>
+      </w:r>
+      <w:r>
+        <w:t xml:space="preserve">(brick veneer </w:t>
+      </w:r>
+      <w:proofErr w:type="spellStart"/>
+      <w:proofErr w:type="gramStart"/>
+      <w:r>
+        <w:t>pvc</w:t>
+      </w:r>
+      <w:proofErr w:type="spellEnd"/>
+      <w:proofErr w:type="gramEnd"/>
+      <w:r>
+        <w:t xml:space="preserve">?) </w:t>
+      </w:r>
+      <w:r>
+        <w:t>and paint.</w:t>
+      </w:r>
+    </w:p>
+    <w:p>
+      <w:r>
+        <w:t>I see daylight at roof line</w:t>
+      </w:r>
+      <w:r>
+        <w:t xml:space="preserve"> from interior</w:t>
+      </w:r>
+      <w:r>
+        <w:t>.</w:t>
+      </w:r>
+      <w:r>
+        <w:t xml:space="preserve"> Explain. How do I do spray foam?</w:t>
+      </w:r>
+    </w:p>
+    <w:p>
+      <w:r>
+        <w:t>There should be hurricane straps holding the roof to the frame.</w:t>
+      </w:r>
+    </w:p>
+    <w:p>
+      <w:r>
+        <w:t>There should be cross bracing in the rafters.</w:t>
+      </w:r>
+    </w:p>
+    <w:p>
+      <w:r>
+        <w:t>Materials need to be removed from 3</w:t>
+      </w:r>
+      <w:r>
+        <w:rPr>
+          <w:vertAlign w:val="superscript"/>
+        </w:rPr>
+        <w:t>rd</w:t>
+      </w:r>
+      <w:r>
+        <w:t xml:space="preserve"> floor.</w:t>
+      </w:r>
+    </w:p>
+    <w:p>
+      <w:r>
+        <w:t>Window opening restraint</w:t>
+      </w:r>
+      <w:r>
+        <w:t xml:space="preserve"> is</w:t>
+      </w:r>
+      <w:r>
+        <w:t xml:space="preserve"> missing at 3</w:t>
+      </w:r>
+      <w:r>
+        <w:rPr>
+          <w:vertAlign w:val="superscript"/>
+        </w:rPr>
+        <w:t>rd</w:t>
+      </w:r>
+      <w:r>
+        <w:t xml:space="preserve"> FL front and master bath.</w:t>
+      </w:r>
+    </w:p>
+    <w:p>
+      <w:r>
+        <w:t>There is d</w:t>
+      </w:r>
+      <w:r>
+        <w:t>amage to bottom of window frame at 3</w:t>
+      </w:r>
+      <w:r>
+        <w:rPr>
+          <w:vertAlign w:val="superscript"/>
+        </w:rPr>
+        <w:t>rd</w:t>
+      </w:r>
+      <w:r>
+        <w:t xml:space="preserve"> FL front and side</w:t>
+      </w:r>
+      <w:r>
+        <w:t xml:space="preserve"> that need repair</w:t>
+      </w:r>
+      <w:r>
+        <w:t>.</w:t>
+      </w:r>
+    </w:p>
+    <w:p>
+      <w:r>
+        <w:lastRenderedPageBreak/>
+        <w:t>There are leaks at 3</w:t>
+      </w:r>
+      <w:r>
+        <w:rPr>
+          <w:vertAlign w:val="superscript"/>
+        </w:rPr>
+        <w:t>rd</w:t>
+      </w:r>
+      <w:r>
+        <w:t xml:space="preserve"> FL balcony door: joint between bottom of door and threshold (right side) and (I think) at joint between dormer and roof (right side).</w:t>
+      </w:r>
+    </w:p>
+    <w:p>
+      <w:r>
+        <w:t>Please seal penetration through the roof for the air conditioning lines.</w:t>
+      </w:r>
+    </w:p>
+    <w:p>
+      <w:r>
+        <w:t>There needs to be a finish piece at the back, 3</w:t>
+      </w:r>
+      <w:r>
+        <w:rPr>
+          <w:vertAlign w:val="superscript"/>
+        </w:rPr>
+        <w:t>rd</w:t>
+      </w:r>
+      <w:r>
+        <w:t xml:space="preserve"> Floor, exterior, to secure neighbor’s wall.</w:t>
+      </w:r>
+    </w:p>
+    <w:p>
+      <w:r>
+        <w:t>One balcony post is loose and needs to be secured.</w:t>
+      </w:r>
+    </w:p>
+    <w:p>
+      <w:pPr>
+        <w:pStyle w:val="Heading2"/>
+      </w:pPr>
+      <w:r>
+        <w:t>2</w:t>
       </w:r>
       <w:r>
         <w:rPr>
@@ -22,204 +329,23 @@
         <w:t>nd</w:t>
       </w:r>
       <w:r>
-        <w:t xml:space="preserve"> floor to 3</w:t>
-      </w:r>
-      <w:r>
-        <w:rPr>
-          <w:vertAlign w:val="superscript"/>
-        </w:rPr>
-        <w:t>rd</w:t>
-      </w:r>
-      <w:r>
-        <w:t xml:space="preserve"> floor.</w:t>
-      </w:r>
-      <w:proofErr w:type="gramEnd"/>
-    </w:p>
-    <w:p>
-      <w:r>
-        <w:t>Lintel to allow full demo of wall between kitchen and sunroom</w:t>
-      </w:r>
-    </w:p>
-    <w:p>
-      <w:r>
-        <w:t>Finish caps on the party wall matching what’s in the picture.</w:t>
-      </w:r>
-    </w:p>
-    <w:p>
-      <w:pPr>
-        <w:pStyle w:val="Heading1"/>
-      </w:pPr>
-      <w:r>
-        <w:t>Punch List</w:t>
-      </w:r>
-    </w:p>
-    <w:p>
-      <w:r>
-        <w:t xml:space="preserve">The </w:t>
-      </w:r>
-      <w:r>
-        <w:t xml:space="preserve">exterior </w:t>
-      </w:r>
-      <w:r>
-        <w:t xml:space="preserve">of </w:t>
-      </w:r>
-      <w:r>
-        <w:t xml:space="preserve">both sides of party wall in </w:t>
-      </w:r>
-      <w:r>
-        <w:t xml:space="preserve">front need waterproof </w:t>
-      </w:r>
-      <w:r>
-        <w:t xml:space="preserve">(brick veneer </w:t>
-      </w:r>
-      <w:proofErr w:type="spellStart"/>
-      <w:proofErr w:type="gramStart"/>
-      <w:r>
-        <w:t>pvc</w:t>
-      </w:r>
-      <w:proofErr w:type="spellEnd"/>
-      <w:proofErr w:type="gramEnd"/>
-      <w:r>
-        <w:t xml:space="preserve">?) </w:t>
-      </w:r>
-      <w:r>
-        <w:t>and paint.</w:t>
-      </w:r>
-    </w:p>
-    <w:p>
-      <w:r>
-        <w:t>I see daylight at roof line.</w:t>
-      </w:r>
-    </w:p>
-    <w:p>
-      <w:r>
-        <w:t>There should be hurricane straps holding the roof to the frame.</w:t>
-      </w:r>
-    </w:p>
-    <w:p>
-      <w:r>
-        <w:t>There should be cross bracing in the rafters.</w:t>
-      </w:r>
-    </w:p>
-    <w:p>
-      <w:r>
-        <w:t>Screens</w:t>
-      </w:r>
-      <w:r>
-        <w:t xml:space="preserve"> and window-opening hardware</w:t>
-      </w:r>
-      <w:r>
-        <w:t xml:space="preserve"> </w:t>
-      </w:r>
-      <w:r>
-        <w:t>are missing from</w:t>
-      </w:r>
-      <w:r>
-        <w:t xml:space="preserve"> all windows</w:t>
-      </w:r>
-      <w:r>
-        <w:t>.</w:t>
-      </w:r>
-    </w:p>
-    <w:p>
-      <w:r>
-        <w:t>Window opening restraint</w:t>
-      </w:r>
-      <w:r>
-        <w:t xml:space="preserve"> is</w:t>
-      </w:r>
-      <w:r>
-        <w:t xml:space="preserve"> missing at 3</w:t>
-      </w:r>
-      <w:r>
-        <w:rPr>
-          <w:vertAlign w:val="superscript"/>
-        </w:rPr>
-        <w:t>rd</w:t>
-      </w:r>
-      <w:r>
-        <w:t xml:space="preserve"> FL front and master bath.</w:t>
-      </w:r>
-    </w:p>
-    <w:p>
-      <w:r>
-        <w:t>There is d</w:t>
-      </w:r>
-      <w:r>
-        <w:t>amage to bottom of window frame at 3</w:t>
-      </w:r>
-      <w:r>
-        <w:rPr>
-          <w:vertAlign w:val="superscript"/>
-        </w:rPr>
-        <w:t>rd</w:t>
-      </w:r>
-      <w:r>
-        <w:t xml:space="preserve"> FL front and side</w:t>
-      </w:r>
-      <w:r>
-        <w:t xml:space="preserve"> that need repair</w:t>
-      </w:r>
-      <w:r>
-        <w:t>.</w:t>
-      </w:r>
-    </w:p>
-    <w:p>
-      <w:r>
-        <w:t xml:space="preserve">The </w:t>
-      </w:r>
-      <w:r>
-        <w:t>exterior</w:t>
-      </w:r>
-      <w:r>
-        <w:t xml:space="preserve"> needs to be sealed thoroughly</w:t>
-      </w:r>
-      <w:r>
-        <w:t>, especially at doors</w:t>
-      </w:r>
-      <w:r>
-        <w:t xml:space="preserve"> and</w:t>
-      </w:r>
-      <w:r>
-        <w:t xml:space="preserve"> windows</w:t>
-      </w:r>
-      <w:r>
-        <w:t>.</w:t>
-      </w:r>
-    </w:p>
-    <w:p>
-      <w:r>
-        <w:t>There are big gaps that need to be closed at the joi</w:t>
-      </w:r>
-      <w:r>
-        <w:t xml:space="preserve">nt between </w:t>
-      </w:r>
-      <w:r>
-        <w:t xml:space="preserve">the </w:t>
-      </w:r>
-      <w:r>
-        <w:t xml:space="preserve">addition </w:t>
-      </w:r>
-      <w:r>
-        <w:t xml:space="preserve">and the </w:t>
-      </w:r>
-      <w:r>
-        <w:t>existing</w:t>
-      </w:r>
-      <w:r>
-        <w:t xml:space="preserve"> house</w:t>
-      </w:r>
-      <w:r>
-        <w:t xml:space="preserve"> at </w:t>
-      </w:r>
-      <w:r>
-        <w:t xml:space="preserve">the </w:t>
-      </w:r>
-      <w:r>
-        <w:t>master bath and sunroom.</w:t>
-      </w:r>
-      <w:r>
-        <w:t xml:space="preserve"> Some care needs to be taken at the window of the existing house (1</w:t>
+        <w:t xml:space="preserve"> Floor</w:t>
+      </w:r>
+    </w:p>
+    <w:p>
+      <w:r>
+        <w:t>B</w:t>
+      </w:r>
+      <w:r>
+        <w:t>ig gaps need to be closed at the joint between the addition and the existing house at the master bath.</w:t>
+      </w:r>
+    </w:p>
+    <w:p>
+      <w:pPr>
+        <w:pStyle w:val="Heading2"/>
+      </w:pPr>
+      <w:r>
+        <w:t>1</w:t>
       </w:r>
       <w:r>
         <w:rPr>
@@ -228,97 +354,57 @@
         <w:t>st</w:t>
       </w:r>
       <w:r>
-        <w:t xml:space="preserve"> FL).</w:t>
-      </w:r>
-    </w:p>
-    <w:p>
-      <w:r>
-        <w:t>Bathroom vent</w:t>
-      </w:r>
-      <w:r>
-        <w:t>s</w:t>
-      </w:r>
-      <w:r>
-        <w:t xml:space="preserve"> at roof and master bath</w:t>
-      </w:r>
-      <w:r>
-        <w:t xml:space="preserve"> need to be installed</w:t>
-      </w:r>
-      <w:r>
-        <w:t>.</w:t>
-      </w:r>
-    </w:p>
-    <w:p>
-      <w:r>
-        <w:t>Two range hood vents at sunroom</w:t>
-      </w:r>
-      <w:r>
-        <w:t xml:space="preserve"> need to be installed</w:t>
-      </w:r>
-      <w:r>
-        <w:t>.</w:t>
-      </w:r>
-    </w:p>
-    <w:p>
-      <w:r>
-        <w:t>There are l</w:t>
-      </w:r>
-      <w:r>
-        <w:t>eaks at 3</w:t>
+        <w:t xml:space="preserve"> Floor</w:t>
+      </w:r>
+    </w:p>
+    <w:p>
+      <w:r>
+        <w:t>B</w:t>
+      </w:r>
+      <w:r>
+        <w:t>ig gaps</w:t>
+      </w:r>
+      <w:r>
+        <w:t xml:space="preserve"> </w:t>
+      </w:r>
+      <w:r>
+        <w:t xml:space="preserve">need to be closed at the joint between the addition and the existing house. Some care needs to be taken at the </w:t>
+      </w:r>
+      <w:r>
+        <w:t xml:space="preserve">exterior </w:t>
+      </w:r>
+      <w:r>
+        <w:t>window of the existing house (1</w:t>
       </w:r>
       <w:r>
         <w:rPr>
           <w:vertAlign w:val="superscript"/>
         </w:rPr>
-        <w:t>rd</w:t>
-      </w:r>
-      <w:r>
-        <w:t xml:space="preserve"> FL balcony door: joint between bottom of door and threshold (right side) and (I think) at joint between dormer and roof (right side).</w:t>
-      </w:r>
-    </w:p>
-    <w:p>
-      <w:r>
-        <w:t>There needs to be a f</w:t>
-      </w:r>
-      <w:r>
-        <w:t>inish piece at the back, 3</w:t>
-      </w:r>
-      <w:r>
-        <w:rPr>
-          <w:vertAlign w:val="superscript"/>
-        </w:rPr>
-        <w:t>rd</w:t>
-      </w:r>
-      <w:r>
-        <w:t xml:space="preserve"> Floor, exterior,</w:t>
-      </w:r>
-      <w:r>
-        <w:t xml:space="preserve"> to secure</w:t>
-      </w:r>
-      <w:r>
-        <w:t xml:space="preserve"> neighbor’s wall.</w:t>
-      </w:r>
-    </w:p>
-    <w:p>
-      <w:r>
-        <w:t>One balcony post is loose and needs to be secured.</w:t>
-      </w:r>
-    </w:p>
-    <w:p>
-      <w:r>
-        <w:t>Gutter did not drain completely.</w:t>
-      </w:r>
-      <w:bookmarkStart w:id="0" w:name="_GoBack"/>
-      <w:bookmarkEnd w:id="0"/>
-    </w:p>
-    <w:p>
-      <w:r>
-        <w:t>The trim around the sunroom exit does not appear to be done.</w:t>
-      </w:r>
-    </w:p>
-    <w:p>
-      <w:r>
-        <w:t>Level ceiling in master bath.</w:t>
+        <w:t>st</w:t>
+      </w:r>
+      <w:r>
+        <w:t xml:space="preserve"> FL).</w:t>
+      </w:r>
+    </w:p>
+    <w:p>
+      <w:r>
+        <w:t>There is no hole for my kitchen stove vent duct.</w:t>
+      </w:r>
+    </w:p>
+    <w:p>
+      <w:r>
+        <w:t>Two range hood vents at sunroom</w:t>
+      </w:r>
+      <w:r>
+        <w:t xml:space="preserve"> need to be installed</w:t>
+      </w:r>
+      <w:r>
+        <w:t>.</w:t>
+      </w:r>
+    </w:p>
+    <w:p>
+      <w:r>
+        <w:t>The frame for the pocket doors may be too close to the stairs.</w:t>
       </w:r>
     </w:p>
     <w:p>
@@ -328,8 +414,24 @@
     </w:p>
     <w:p>
       <w:r>
-        <w:lastRenderedPageBreak/>
-        <w:t xml:space="preserve">The exterior closet door doesn’t latch to the frame at the bottom. The door needs </w:t>
+        <w:t xml:space="preserve">There is damage to bottom of window frame </w:t>
+      </w:r>
+      <w:r>
+        <w:t>in sunroom</w:t>
+      </w:r>
+      <w:r>
+        <w:t xml:space="preserve"> that need</w:t>
+      </w:r>
+      <w:r>
+        <w:t>s</w:t>
+      </w:r>
+      <w:r>
+        <w:t xml:space="preserve"> repair.</w:t>
+      </w:r>
+    </w:p>
+    <w:p>
+      <w:r>
+        <w:t xml:space="preserve">The exterior closet door needs </w:t>
       </w:r>
       <w:r>
         <w:t xml:space="preserve">finish </w:t>
@@ -340,7 +442,13 @@
     </w:p>
     <w:p>
       <w:r>
-        <w:t>The exit at the basement needs to be sealed.</w:t>
+        <w:t>The exit at the basement needs to be sealed</w:t>
+      </w:r>
+      <w:r>
+        <w:t xml:space="preserve"> and trim</w:t>
+      </w:r>
+      <w:r>
+        <w:t>.</w:t>
       </w:r>
     </w:p>
     <w:p>
@@ -349,13 +457,24 @@
       </w:r>
     </w:p>
     <w:p>
+      <w:proofErr w:type="gramStart"/>
       <w:r>
         <w:t>Bulkhead for plumbing at basement.</w:t>
       </w:r>
-    </w:p>
-    <w:p>
-      <w:r>
-        <w:t>The fence, gates, and wood retaining wall need repairing.</w:t>
+      <w:proofErr w:type="gramEnd"/>
+      <w:r>
+        <w:t xml:space="preserve"> Prep for spray foam insulation. Then close off ceiling.</w:t>
+      </w:r>
+    </w:p>
+    <w:p>
+      <w:r>
+        <w:t>The fence, gates</w:t>
+      </w:r>
+      <w:r>
+        <w:t xml:space="preserve"> (latches)</w:t>
+      </w:r>
+      <w:r>
+        <w:t>, and wood retaining wall need repairing.</w:t>
       </w:r>
     </w:p>
     <w:p>
@@ -365,7 +484,29 @@
     </w:p>
     <w:p>
       <w:r>
-        <w:t>Tree branches rubbing against the roof need to be cut.</w:t>
+        <w:t>Tire tracks in tree box need to be smoothed.</w:t>
+      </w:r>
+    </w:p>
+    <w:p>
+      <w:r>
+        <w:t>Tree branches rubbing against the roof need to be cut</w:t>
+      </w:r>
+      <w:r>
+        <w:t xml:space="preserve"> 6’ from house</w:t>
+      </w:r>
+      <w:r>
+        <w:t>.</w:t>
+      </w:r>
+    </w:p>
+    <w:p>
+      <w:r>
+        <w:t>Back s</w:t>
+      </w:r>
+      <w:r>
+        <w:t>creen door doesn’t close and latch</w:t>
+      </w:r>
+      <w:r>
+        <w:t>.</w:t>
       </w:r>
     </w:p>
     <w:sectPr>
@@ -376,6 +517,126 @@
     </w:sectPr>
   </w:body>
 </w:document>
+</file>
+
+<file path=word/numbering.xml><?xml version="1.0" encoding="utf-8"?>
+<w:numbering xmlns:wpc="http://schemas.microsoft.com/office/word/2010/wordprocessingCanvas" xmlns:mc="http://schemas.openxmlformats.org/markup-compatibility/2006" xmlns:o="urn:schemas-microsoft-com:office:office" xmlns:r="http://schemas.openxmlformats.org/officeDocument/2006/relationships" xmlns:m="http://schemas.openxmlformats.org/officeDocument/2006/math" xmlns:v="urn:schemas-microsoft-com:vml" xmlns:wp14="http://schemas.microsoft.com/office/word/2010/wordprocessingDrawing" xmlns:wp="http://schemas.openxmlformats.org/drawingml/2006/wordprocessingDrawing" xmlns:w10="urn:schemas-microsoft-com:office:word" xmlns:w="http://schemas.openxmlformats.org/wordprocessingml/2006/main" xmlns:w14="http://schemas.microsoft.com/office/word/2010/wordml" xmlns:wpg="http://schemas.microsoft.com/office/word/2010/wordprocessingGroup" xmlns:wpi="http://schemas.microsoft.com/office/word/2010/wordprocessingInk" xmlns:wne="http://schemas.microsoft.com/office/word/2006/wordml" xmlns:wps="http://schemas.microsoft.com/office/word/2010/wordprocessingShape" mc:Ignorable="w14 wp14">
+  <w:abstractNum w:abstractNumId="0">
+    <w:nsid w:val="529D197F"/>
+    <w:multiLevelType w:val="hybridMultilevel"/>
+    <w:tmpl w:val="5AFE58A8"/>
+    <w:lvl w:ilvl="0" w:tplc="E9308CAE">
+      <w:numFmt w:val="bullet"/>
+      <w:lvlText w:val=""/>
+      <w:lvlJc w:val="left"/>
+      <w:pPr>
+        <w:ind w:left="720" w:hanging="360"/>
+      </w:pPr>
+      <w:rPr>
+        <w:rFonts w:ascii="Symbol" w:eastAsiaTheme="minorHAnsi" w:hAnsi="Symbol" w:cstheme="minorBidi" w:hint="default"/>
+      </w:rPr>
+    </w:lvl>
+    <w:lvl w:ilvl="1" w:tplc="04090003" w:tentative="1">
+      <w:start w:val="1"/>
+      <w:numFmt w:val="bullet"/>
+      <w:lvlText w:val="o"/>
+      <w:lvlJc w:val="left"/>
+      <w:pPr>
+        <w:ind w:left="1440" w:hanging="360"/>
+      </w:pPr>
+      <w:rPr>
+        <w:rFonts w:ascii="Courier New" w:hAnsi="Courier New" w:cs="Courier New" w:hint="default"/>
+      </w:rPr>
+    </w:lvl>
+    <w:lvl w:ilvl="2" w:tplc="04090005" w:tentative="1">
+      <w:start w:val="1"/>
+      <w:numFmt w:val="bullet"/>
+      <w:lvlText w:val=""/>
+      <w:lvlJc w:val="left"/>
+      <w:pPr>
+        <w:ind w:left="2160" w:hanging="360"/>
+      </w:pPr>
+      <w:rPr>
+        <w:rFonts w:ascii="Wingdings" w:hAnsi="Wingdings" w:hint="default"/>
+      </w:rPr>
+    </w:lvl>
+    <w:lvl w:ilvl="3" w:tplc="04090001" w:tentative="1">
+      <w:start w:val="1"/>
+      <w:numFmt w:val="bullet"/>
+      <w:lvlText w:val=""/>
+      <w:lvlJc w:val="left"/>
+      <w:pPr>
+        <w:ind w:left="2880" w:hanging="360"/>
+      </w:pPr>
+      <w:rPr>
+        <w:rFonts w:ascii="Symbol" w:hAnsi="Symbol" w:hint="default"/>
+      </w:rPr>
+    </w:lvl>
+    <w:lvl w:ilvl="4" w:tplc="04090003" w:tentative="1">
+      <w:start w:val="1"/>
+      <w:numFmt w:val="bullet"/>
+      <w:lvlText w:val="o"/>
+      <w:lvlJc w:val="left"/>
+      <w:pPr>
+        <w:ind w:left="3600" w:hanging="360"/>
+      </w:pPr>
+      <w:rPr>
+        <w:rFonts w:ascii="Courier New" w:hAnsi="Courier New" w:cs="Courier New" w:hint="default"/>
+      </w:rPr>
+    </w:lvl>
+    <w:lvl w:ilvl="5" w:tplc="04090005" w:tentative="1">
+      <w:start w:val="1"/>
+      <w:numFmt w:val="bullet"/>
+      <w:lvlText w:val=""/>
+      <w:lvlJc w:val="left"/>
+      <w:pPr>
+        <w:ind w:left="4320" w:hanging="360"/>
+      </w:pPr>
+      <w:rPr>
+        <w:rFonts w:ascii="Wingdings" w:hAnsi="Wingdings" w:hint="default"/>
+      </w:rPr>
+    </w:lvl>
+    <w:lvl w:ilvl="6" w:tplc="04090001" w:tentative="1">
+      <w:start w:val="1"/>
+      <w:numFmt w:val="bullet"/>
+      <w:lvlText w:val=""/>
+      <w:lvlJc w:val="left"/>
+      <w:pPr>
+        <w:ind w:left="5040" w:hanging="360"/>
+      </w:pPr>
+      <w:rPr>
+        <w:rFonts w:ascii="Symbol" w:hAnsi="Symbol" w:hint="default"/>
+      </w:rPr>
+    </w:lvl>
+    <w:lvl w:ilvl="7" w:tplc="04090003" w:tentative="1">
+      <w:start w:val="1"/>
+      <w:numFmt w:val="bullet"/>
+      <w:lvlText w:val="o"/>
+      <w:lvlJc w:val="left"/>
+      <w:pPr>
+        <w:ind w:left="5760" w:hanging="360"/>
+      </w:pPr>
+      <w:rPr>
+        <w:rFonts w:ascii="Courier New" w:hAnsi="Courier New" w:cs="Courier New" w:hint="default"/>
+      </w:rPr>
+    </w:lvl>
+    <w:lvl w:ilvl="8" w:tplc="04090005" w:tentative="1">
+      <w:start w:val="1"/>
+      <w:numFmt w:val="bullet"/>
+      <w:lvlText w:val=""/>
+      <w:lvlJc w:val="left"/>
+      <w:pPr>
+        <w:ind w:left="6480" w:hanging="360"/>
+      </w:pPr>
+      <w:rPr>
+        <w:rFonts w:ascii="Wingdings" w:hAnsi="Wingdings" w:hint="default"/>
+      </w:rPr>
+    </w:lvl>
+  </w:abstractNum>
+  <w:num w:numId="1">
+    <w:abstractNumId w:val="0"/>
+  </w:num>
+</w:numbering>
 </file>
 
 <file path=word/styles.xml><?xml version="1.0" encoding="utf-8"?>
@@ -561,6 +822,52 @@
       <w:szCs w:val="28"/>
     </w:rPr>
   </w:style>
+  <w:style w:type="paragraph" w:styleId="Heading2">
+    <w:name w:val="heading 2"/>
+    <w:basedOn w:val="Normal"/>
+    <w:next w:val="Normal"/>
+    <w:link w:val="Heading2Char"/>
+    <w:uiPriority w:val="9"/>
+    <w:unhideWhenUsed/>
+    <w:qFormat/>
+    <w:rsid w:val="009C3BF3"/>
+    <w:pPr>
+      <w:keepNext/>
+      <w:keepLines/>
+      <w:spacing w:before="200" w:after="0"/>
+      <w:outlineLvl w:val="1"/>
+    </w:pPr>
+    <w:rPr>
+      <w:rFonts w:asciiTheme="majorHAnsi" w:eastAsiaTheme="majorEastAsia" w:hAnsiTheme="majorHAnsi" w:cstheme="majorBidi"/>
+      <w:b/>
+      <w:bCs/>
+      <w:color w:val="4F81BD" w:themeColor="accent1"/>
+      <w:sz w:val="26"/>
+      <w:szCs w:val="26"/>
+    </w:rPr>
+  </w:style>
+  <w:style w:type="paragraph" w:styleId="Heading3">
+    <w:name w:val="heading 3"/>
+    <w:basedOn w:val="Normal"/>
+    <w:next w:val="Normal"/>
+    <w:link w:val="Heading3Char"/>
+    <w:uiPriority w:val="9"/>
+    <w:unhideWhenUsed/>
+    <w:qFormat/>
+    <w:rsid w:val="009C3BF3"/>
+    <w:pPr>
+      <w:keepNext/>
+      <w:keepLines/>
+      <w:spacing w:before="200" w:after="0"/>
+      <w:outlineLvl w:val="2"/>
+    </w:pPr>
+    <w:rPr>
+      <w:rFonts w:asciiTheme="majorHAnsi" w:eastAsiaTheme="majorEastAsia" w:hAnsiTheme="majorHAnsi" w:cstheme="majorBidi"/>
+      <w:b/>
+      <w:bCs/>
+      <w:color w:val="4F81BD" w:themeColor="accent1"/>
+    </w:rPr>
+  </w:style>
   <w:style w:type="character" w:default="1" w:styleId="DefaultParagraphFont">
     <w:name w:val="Default Paragraph Font"/>
     <w:uiPriority w:val="1"/>
@@ -602,6 +909,45 @@
       <w:sz w:val="28"/>
       <w:szCs w:val="28"/>
     </w:rPr>
+  </w:style>
+  <w:style w:type="character" w:customStyle="1" w:styleId="Heading2Char">
+    <w:name w:val="Heading 2 Char"/>
+    <w:basedOn w:val="DefaultParagraphFont"/>
+    <w:link w:val="Heading2"/>
+    <w:uiPriority w:val="9"/>
+    <w:rsid w:val="009C3BF3"/>
+    <w:rPr>
+      <w:rFonts w:asciiTheme="majorHAnsi" w:eastAsiaTheme="majorEastAsia" w:hAnsiTheme="majorHAnsi" w:cstheme="majorBidi"/>
+      <w:b/>
+      <w:bCs/>
+      <w:color w:val="4F81BD" w:themeColor="accent1"/>
+      <w:sz w:val="26"/>
+      <w:szCs w:val="26"/>
+    </w:rPr>
+  </w:style>
+  <w:style w:type="character" w:customStyle="1" w:styleId="Heading3Char">
+    <w:name w:val="Heading 3 Char"/>
+    <w:basedOn w:val="DefaultParagraphFont"/>
+    <w:link w:val="Heading3"/>
+    <w:uiPriority w:val="9"/>
+    <w:rsid w:val="009C3BF3"/>
+    <w:rPr>
+      <w:rFonts w:asciiTheme="majorHAnsi" w:eastAsiaTheme="majorEastAsia" w:hAnsiTheme="majorHAnsi" w:cstheme="majorBidi"/>
+      <w:b/>
+      <w:bCs/>
+      <w:color w:val="4F81BD" w:themeColor="accent1"/>
+    </w:rPr>
+  </w:style>
+  <w:style w:type="paragraph" w:styleId="ListParagraph">
+    <w:name w:val="List Paragraph"/>
+    <w:basedOn w:val="Normal"/>
+    <w:uiPriority w:val="34"/>
+    <w:qFormat/>
+    <w:rsid w:val="002D37E1"/>
+    <w:pPr>
+      <w:ind w:left="720"/>
+      <w:contextualSpacing/>
+    </w:pPr>
   </w:style>
 </w:styles>
 </file>
@@ -789,6 +1135,52 @@
       <w:szCs w:val="28"/>
     </w:rPr>
   </w:style>
+  <w:style w:type="paragraph" w:styleId="Heading2">
+    <w:name w:val="heading 2"/>
+    <w:basedOn w:val="Normal"/>
+    <w:next w:val="Normal"/>
+    <w:link w:val="Heading2Char"/>
+    <w:uiPriority w:val="9"/>
+    <w:unhideWhenUsed/>
+    <w:qFormat/>
+    <w:rsid w:val="009C3BF3"/>
+    <w:pPr>
+      <w:keepNext/>
+      <w:keepLines/>
+      <w:spacing w:before="200" w:after="0"/>
+      <w:outlineLvl w:val="1"/>
+    </w:pPr>
+    <w:rPr>
+      <w:rFonts w:asciiTheme="majorHAnsi" w:eastAsiaTheme="majorEastAsia" w:hAnsiTheme="majorHAnsi" w:cstheme="majorBidi"/>
+      <w:b/>
+      <w:bCs/>
+      <w:color w:val="4F81BD" w:themeColor="accent1"/>
+      <w:sz w:val="26"/>
+      <w:szCs w:val="26"/>
+    </w:rPr>
+  </w:style>
+  <w:style w:type="paragraph" w:styleId="Heading3">
+    <w:name w:val="heading 3"/>
+    <w:basedOn w:val="Normal"/>
+    <w:next w:val="Normal"/>
+    <w:link w:val="Heading3Char"/>
+    <w:uiPriority w:val="9"/>
+    <w:unhideWhenUsed/>
+    <w:qFormat/>
+    <w:rsid w:val="009C3BF3"/>
+    <w:pPr>
+      <w:keepNext/>
+      <w:keepLines/>
+      <w:spacing w:before="200" w:after="0"/>
+      <w:outlineLvl w:val="2"/>
+    </w:pPr>
+    <w:rPr>
+      <w:rFonts w:asciiTheme="majorHAnsi" w:eastAsiaTheme="majorEastAsia" w:hAnsiTheme="majorHAnsi" w:cstheme="majorBidi"/>
+      <w:b/>
+      <w:bCs/>
+      <w:color w:val="4F81BD" w:themeColor="accent1"/>
+    </w:rPr>
+  </w:style>
   <w:style w:type="character" w:default="1" w:styleId="DefaultParagraphFont">
     <w:name w:val="Default Paragraph Font"/>
     <w:uiPriority w:val="1"/>
@@ -830,6 +1222,45 @@
       <w:sz w:val="28"/>
       <w:szCs w:val="28"/>
     </w:rPr>
+  </w:style>
+  <w:style w:type="character" w:customStyle="1" w:styleId="Heading2Char">
+    <w:name w:val="Heading 2 Char"/>
+    <w:basedOn w:val="DefaultParagraphFont"/>
+    <w:link w:val="Heading2"/>
+    <w:uiPriority w:val="9"/>
+    <w:rsid w:val="009C3BF3"/>
+    <w:rPr>
+      <w:rFonts w:asciiTheme="majorHAnsi" w:eastAsiaTheme="majorEastAsia" w:hAnsiTheme="majorHAnsi" w:cstheme="majorBidi"/>
+      <w:b/>
+      <w:bCs/>
+      <w:color w:val="4F81BD" w:themeColor="accent1"/>
+      <w:sz w:val="26"/>
+      <w:szCs w:val="26"/>
+    </w:rPr>
+  </w:style>
+  <w:style w:type="character" w:customStyle="1" w:styleId="Heading3Char">
+    <w:name w:val="Heading 3 Char"/>
+    <w:basedOn w:val="DefaultParagraphFont"/>
+    <w:link w:val="Heading3"/>
+    <w:uiPriority w:val="9"/>
+    <w:rsid w:val="009C3BF3"/>
+    <w:rPr>
+      <w:rFonts w:asciiTheme="majorHAnsi" w:eastAsiaTheme="majorEastAsia" w:hAnsiTheme="majorHAnsi" w:cstheme="majorBidi"/>
+      <w:b/>
+      <w:bCs/>
+      <w:color w:val="4F81BD" w:themeColor="accent1"/>
+    </w:rPr>
+  </w:style>
+  <w:style w:type="paragraph" w:styleId="ListParagraph">
+    <w:name w:val="List Paragraph"/>
+    <w:basedOn w:val="Normal"/>
+    <w:uiPriority w:val="34"/>
+    <w:qFormat/>
+    <w:rsid w:val="002D37E1"/>
+    <w:pPr>
+      <w:ind w:left="720"/>
+      <w:contextualSpacing/>
+    </w:pPr>
   </w:style>
 </w:styles>
 </file>

</xml_diff>